<commit_message>
Revert "Revert "no message""
This reverts commit a5b89fc0a1268a12c494703c295b2ef38a7ac3f2.
</commit_message>
<xml_diff>
--- a/Business/RailWatch Requirements, Process, KPI's.docx
+++ b/Business/RailWatch Requirements, Process, KPI's.docx
@@ -62,7 +62,7 @@
           <w:r>
             <w:fldChar w:fldCharType="separate"/>
           </w:r>
-          <w:hyperlink w:anchor="_Toc87268758" w:history="1">
+          <w:hyperlink w:anchor="_Toc87364736" w:history="1">
             <w:r>
               <w:rPr>
                 <w:rStyle w:val="Hyperlink"/>
@@ -91,7 +91,7 @@
                 <w:noProof/>
                 <w:webHidden/>
               </w:rPr>
-              <w:instrText xml:space="preserve"> PAGEREF _Toc87268758 \h </w:instrText>
+              <w:instrText xml:space="preserve"> PAGEREF _Toc87364736 \h </w:instrText>
             </w:r>
             <w:r>
               <w:rPr>
@@ -134,7 +134,7 @@
               <w:lang w:eastAsia="nl-NL"/>
             </w:rPr>
           </w:pPr>
-          <w:hyperlink w:anchor="_Toc87268759" w:history="1">
+          <w:hyperlink w:anchor="_Toc87364737" w:history="1">
             <w:r>
               <w:rPr>
                 <w:rStyle w:val="Hyperlink"/>
@@ -163,7 +163,7 @@
                 <w:noProof/>
                 <w:webHidden/>
               </w:rPr>
-              <w:instrText xml:space="preserve"> PAGEREF _Toc87268759 \h </w:instrText>
+              <w:instrText xml:space="preserve"> PAGEREF _Toc87364737 \h </w:instrText>
             </w:r>
             <w:r>
               <w:rPr>
@@ -206,7 +206,7 @@
               <w:lang w:eastAsia="nl-NL"/>
             </w:rPr>
           </w:pPr>
-          <w:hyperlink w:anchor="_Toc87268760" w:history="1">
+          <w:hyperlink w:anchor="_Toc87364738" w:history="1">
             <w:r>
               <w:rPr>
                 <w:rStyle w:val="Hyperlink"/>
@@ -233,7 +233,7 @@
                 <w:noProof/>
                 <w:webHidden/>
               </w:rPr>
-              <w:instrText xml:space="preserve"> PAGEREF _Toc87268760 \h </w:instrText>
+              <w:instrText xml:space="preserve"> PAGEREF _Toc87364738 \h </w:instrText>
             </w:r>
             <w:r>
               <w:rPr>
@@ -276,7 +276,7 @@
               <w:lang w:eastAsia="nl-NL"/>
             </w:rPr>
           </w:pPr>
-          <w:hyperlink w:anchor="_Toc87268761" w:history="1">
+          <w:hyperlink w:anchor="_Toc87364739" w:history="1">
             <w:r>
               <w:rPr>
                 <w:rStyle w:val="Hyperlink"/>
@@ -303,7 +303,7 @@
                 <w:noProof/>
                 <w:webHidden/>
               </w:rPr>
-              <w:instrText xml:space="preserve"> PAGEREF _Toc87268761 \h </w:instrText>
+              <w:instrText xml:space="preserve"> PAGEREF _Toc87364739 \h </w:instrText>
             </w:r>
             <w:r>
               <w:rPr>
@@ -346,7 +346,7 @@
               <w:lang w:eastAsia="nl-NL"/>
             </w:rPr>
           </w:pPr>
-          <w:hyperlink w:anchor="_Toc87268762" w:history="1">
+          <w:hyperlink w:anchor="_Toc87364740" w:history="1">
             <w:r>
               <w:rPr>
                 <w:rStyle w:val="Hyperlink"/>
@@ -373,7 +373,7 @@
                 <w:noProof/>
                 <w:webHidden/>
               </w:rPr>
-              <w:instrText xml:space="preserve"> PAGEREF _Toc87268762 \h </w:instrText>
+              <w:instrText xml:space="preserve"> PAGEREF _Toc87364740 \h </w:instrText>
             </w:r>
             <w:r>
               <w:rPr>
@@ -416,7 +416,7 @@
               <w:lang w:eastAsia="nl-NL"/>
             </w:rPr>
           </w:pPr>
-          <w:hyperlink w:anchor="_Toc87268763" w:history="1">
+          <w:hyperlink w:anchor="_Toc87364741" w:history="1">
             <w:r>
               <w:rPr>
                 <w:rStyle w:val="Hyperlink"/>
@@ -424,7 +424,7 @@
                 <w:bCs/>
                 <w:noProof/>
               </w:rPr>
-              <w:t>2 processen  “Engage Process Modeler”</w:t>
+              <w:t>Process ontwerp</w:t>
             </w:r>
             <w:r>
               <w:rPr>
@@ -445,7 +445,213 @@
                 <w:noProof/>
                 <w:webHidden/>
               </w:rPr>
-              <w:instrText xml:space="preserve"> PAGEREF _Toc87268763 \h </w:instrText>
+              <w:instrText xml:space="preserve"> PAGEREF _Toc87364741 \h </w:instrText>
+            </w:r>
+            <w:r>
+              <w:rPr>
+                <w:noProof/>
+                <w:webHidden/>
+              </w:rPr>
+            </w:r>
+            <w:r>
+              <w:rPr>
+                <w:noProof/>
+                <w:webHidden/>
+              </w:rPr>
+              <w:fldChar w:fldCharType="separate"/>
+            </w:r>
+            <w:r>
+              <w:rPr>
+                <w:noProof/>
+                <w:webHidden/>
+              </w:rPr>
+              <w:t>7</w:t>
+            </w:r>
+            <w:r>
+              <w:rPr>
+                <w:noProof/>
+                <w:webHidden/>
+              </w:rPr>
+              <w:fldChar w:fldCharType="end"/>
+            </w:r>
+          </w:hyperlink>
+        </w:p>
+        <w:p>
+          <w:pPr>
+            <w:pStyle w:val="Inhopg2"/>
+            <w:tabs>
+              <w:tab w:val="right" w:leader="dot" w:pos="9062"/>
+            </w:tabs>
+            <w:rPr>
+              <w:rFonts w:eastAsiaTheme="minorEastAsia"/>
+              <w:noProof/>
+              <w:lang w:eastAsia="nl-NL"/>
+            </w:rPr>
+          </w:pPr>
+          <w:hyperlink w:anchor="_Toc87364742" w:history="1">
+            <w:r>
+              <w:rPr>
+                <w:rStyle w:val="Hyperlink"/>
+                <w:noProof/>
+              </w:rPr>
+              <w:t>Toelichting process:</w:t>
+            </w:r>
+            <w:r>
+              <w:rPr>
+                <w:noProof/>
+                <w:webHidden/>
+              </w:rPr>
+              <w:tab/>
+            </w:r>
+            <w:r>
+              <w:rPr>
+                <w:noProof/>
+                <w:webHidden/>
+              </w:rPr>
+              <w:fldChar w:fldCharType="begin"/>
+            </w:r>
+            <w:r>
+              <w:rPr>
+                <w:noProof/>
+                <w:webHidden/>
+              </w:rPr>
+              <w:instrText xml:space="preserve"> PAGEREF _Toc87364742 \h </w:instrText>
+            </w:r>
+            <w:r>
+              <w:rPr>
+                <w:noProof/>
+                <w:webHidden/>
+              </w:rPr>
+            </w:r>
+            <w:r>
+              <w:rPr>
+                <w:noProof/>
+                <w:webHidden/>
+              </w:rPr>
+              <w:fldChar w:fldCharType="separate"/>
+            </w:r>
+            <w:r>
+              <w:rPr>
+                <w:noProof/>
+                <w:webHidden/>
+              </w:rPr>
+              <w:t>7</w:t>
+            </w:r>
+            <w:r>
+              <w:rPr>
+                <w:noProof/>
+                <w:webHidden/>
+              </w:rPr>
+              <w:fldChar w:fldCharType="end"/>
+            </w:r>
+          </w:hyperlink>
+        </w:p>
+        <w:p>
+          <w:pPr>
+            <w:pStyle w:val="Inhopg3"/>
+            <w:tabs>
+              <w:tab w:val="right" w:leader="dot" w:pos="9062"/>
+            </w:tabs>
+            <w:rPr>
+              <w:noProof/>
+            </w:rPr>
+          </w:pPr>
+          <w:hyperlink w:anchor="_Toc87364743" w:history="1">
+            <w:r>
+              <w:rPr>
+                <w:rStyle w:val="Hyperlink"/>
+                <w:noProof/>
+              </w:rPr>
+              <w:t>Het huidige process van ProRail:</w:t>
+            </w:r>
+            <w:r>
+              <w:rPr>
+                <w:noProof/>
+                <w:webHidden/>
+              </w:rPr>
+              <w:tab/>
+            </w:r>
+            <w:r>
+              <w:rPr>
+                <w:noProof/>
+                <w:webHidden/>
+              </w:rPr>
+              <w:fldChar w:fldCharType="begin"/>
+            </w:r>
+            <w:r>
+              <w:rPr>
+                <w:noProof/>
+                <w:webHidden/>
+              </w:rPr>
+              <w:instrText xml:space="preserve"> PAGEREF _Toc87364743 \h </w:instrText>
+            </w:r>
+            <w:r>
+              <w:rPr>
+                <w:noProof/>
+                <w:webHidden/>
+              </w:rPr>
+            </w:r>
+            <w:r>
+              <w:rPr>
+                <w:noProof/>
+                <w:webHidden/>
+              </w:rPr>
+              <w:fldChar w:fldCharType="separate"/>
+            </w:r>
+            <w:r>
+              <w:rPr>
+                <w:noProof/>
+                <w:webHidden/>
+              </w:rPr>
+              <w:t>7</w:t>
+            </w:r>
+            <w:r>
+              <w:rPr>
+                <w:noProof/>
+                <w:webHidden/>
+              </w:rPr>
+              <w:fldChar w:fldCharType="end"/>
+            </w:r>
+          </w:hyperlink>
+        </w:p>
+        <w:p>
+          <w:pPr>
+            <w:pStyle w:val="Inhopg3"/>
+            <w:tabs>
+              <w:tab w:val="right" w:leader="dot" w:pos="9062"/>
+            </w:tabs>
+            <w:rPr>
+              <w:noProof/>
+            </w:rPr>
+          </w:pPr>
+          <w:hyperlink w:anchor="_Toc87364744" w:history="1">
+            <w:r>
+              <w:rPr>
+                <w:rStyle w:val="Hyperlink"/>
+                <w:noProof/>
+              </w:rPr>
+              <w:t>Het process met RailView:</w:t>
+            </w:r>
+            <w:r>
+              <w:rPr>
+                <w:noProof/>
+                <w:webHidden/>
+              </w:rPr>
+              <w:tab/>
+            </w:r>
+            <w:r>
+              <w:rPr>
+                <w:noProof/>
+                <w:webHidden/>
+              </w:rPr>
+              <w:fldChar w:fldCharType="begin"/>
+            </w:r>
+            <w:r>
+              <w:rPr>
+                <w:noProof/>
+                <w:webHidden/>
+              </w:rPr>
+              <w:instrText xml:space="preserve"> PAGEREF _Toc87364744 \h </w:instrText>
             </w:r>
             <w:r>
               <w:rPr>
@@ -488,7 +694,7 @@
               <w:lang w:eastAsia="nl-NL"/>
             </w:rPr>
           </w:pPr>
-          <w:hyperlink w:anchor="_Toc87268764" w:history="1">
+          <w:hyperlink w:anchor="_Toc87364745" w:history="1">
             <w:r>
               <w:rPr>
                 <w:rStyle w:val="Hyperlink"/>
@@ -517,7 +723,7 @@
                 <w:noProof/>
                 <w:webHidden/>
               </w:rPr>
-              <w:instrText xml:space="preserve"> PAGEREF _Toc87268764 \h </w:instrText>
+              <w:instrText xml:space="preserve"> PAGEREF _Toc87364745 \h </w:instrText>
             </w:r>
             <w:r>
               <w:rPr>
@@ -561,7 +767,7 @@
               <w:lang w:eastAsia="nl-NL"/>
             </w:rPr>
           </w:pPr>
-          <w:hyperlink w:anchor="_Toc87268765" w:history="1">
+          <w:hyperlink w:anchor="_Toc87364746" w:history="1">
             <w:r>
               <w:rPr>
                 <w:rStyle w:val="Hyperlink"/>
@@ -603,7 +809,7 @@
                 <w:noProof/>
                 <w:webHidden/>
               </w:rPr>
-              <w:instrText xml:space="preserve"> PAGEREF _Toc87268765 \h </w:instrText>
+              <w:instrText xml:space="preserve"> PAGEREF _Toc87364746 \h </w:instrText>
             </w:r>
             <w:r>
               <w:rPr>
@@ -647,12 +853,10 @@
               <w:lang w:eastAsia="nl-NL"/>
             </w:rPr>
           </w:pPr>
-          <w:hyperlink w:anchor="_Toc87268766" w:history="1">
+          <w:hyperlink w:anchor="_Toc87364747" w:history="1">
             <w:r>
               <w:rPr>
                 <w:rStyle w:val="Hyperlink"/>
-                <w:b/>
-                <w:bCs/>
                 <w:noProof/>
               </w:rPr>
               <w:t>2.</w:t>
@@ -691,7 +895,7 @@
                 <w:noProof/>
                 <w:webHidden/>
               </w:rPr>
-              <w:instrText xml:space="preserve"> PAGEREF _Toc87268766 \h </w:instrText>
+              <w:instrText xml:space="preserve"> PAGEREF _Toc87364747 \h </w:instrText>
             </w:r>
             <w:r>
               <w:rPr>
@@ -735,7 +939,7 @@
               <w:lang w:eastAsia="nl-NL"/>
             </w:rPr>
           </w:pPr>
-          <w:hyperlink w:anchor="_Toc87268767" w:history="1">
+          <w:hyperlink w:anchor="_Toc87364748" w:history="1">
             <w:r>
               <w:rPr>
                 <w:rStyle w:val="Hyperlink"/>
@@ -777,7 +981,7 @@
                 <w:noProof/>
                 <w:webHidden/>
               </w:rPr>
-              <w:instrText xml:space="preserve"> PAGEREF _Toc87268767 \h </w:instrText>
+              <w:instrText xml:space="preserve"> PAGEREF _Toc87364748 \h </w:instrText>
             </w:r>
             <w:r>
               <w:rPr>
@@ -821,7 +1025,7 @@
               <w:lang w:eastAsia="nl-NL"/>
             </w:rPr>
           </w:pPr>
-          <w:hyperlink w:anchor="_Toc87268768" w:history="1">
+          <w:hyperlink w:anchor="_Toc87364749" w:history="1">
             <w:r>
               <w:rPr>
                 <w:rStyle w:val="Hyperlink"/>
@@ -863,7 +1067,7 @@
                 <w:noProof/>
                 <w:webHidden/>
               </w:rPr>
-              <w:instrText xml:space="preserve"> PAGEREF _Toc87268768 \h </w:instrText>
+              <w:instrText xml:space="preserve"> PAGEREF _Toc87364749 \h </w:instrText>
             </w:r>
             <w:r>
               <w:rPr>
@@ -907,7 +1111,7 @@
               <w:lang w:eastAsia="nl-NL"/>
             </w:rPr>
           </w:pPr>
-          <w:hyperlink w:anchor="_Toc87268769" w:history="1">
+          <w:hyperlink w:anchor="_Toc87364750" w:history="1">
             <w:r>
               <w:rPr>
                 <w:rStyle w:val="Hyperlink"/>
@@ -928,7 +1132,7 @@
                 <w:rStyle w:val="Hyperlink"/>
                 <w:noProof/>
               </w:rPr>
-              <w:t>Regio’s met de meeste aanrijdingen op het spoor</w:t>
+              <w:t>Specifieke soorten en duratie van aanrijdingen/ongelukken</w:t>
             </w:r>
             <w:r>
               <w:rPr>
@@ -949,7 +1153,7 @@
                 <w:noProof/>
                 <w:webHidden/>
               </w:rPr>
-              <w:instrText xml:space="preserve"> PAGEREF _Toc87268769 \h </w:instrText>
+              <w:instrText xml:space="preserve"> PAGEREF _Toc87364750 \h </w:instrText>
             </w:r>
             <w:r>
               <w:rPr>
@@ -1013,7 +1217,7 @@
           <w:bCs/>
         </w:rPr>
       </w:pPr>
-      <w:bookmarkStart w:id="1" w:name="_Toc87268758"/>
+      <w:bookmarkStart w:id="1" w:name="_Toc87364736"/>
       <w:r>
         <w:rPr>
           <w:b/>
@@ -2870,7 +3074,7 @@
           <w:bCs/>
         </w:rPr>
       </w:pPr>
-      <w:bookmarkStart w:id="2" w:name="_Toc87268759"/>
+      <w:bookmarkStart w:id="2" w:name="_Toc87364737"/>
       <w:r>
         <w:rPr>
           <w:noProof/>
@@ -2975,7 +3179,7 @@
       <w:pPr>
         <w:pStyle w:val="Kop2"/>
       </w:pPr>
-      <w:bookmarkStart w:id="3" w:name="_Toc87268760"/>
+      <w:bookmarkStart w:id="3" w:name="_Toc87364738"/>
       <w:r>
         <w:t xml:space="preserve">Functionele </w:t>
       </w:r>
@@ -3222,7 +3426,7 @@
       <w:pPr>
         <w:pStyle w:val="Kop2"/>
       </w:pPr>
-      <w:bookmarkStart w:id="4" w:name="_Toc87268761"/>
+      <w:bookmarkStart w:id="4" w:name="_Toc87364739"/>
       <w:r>
         <w:lastRenderedPageBreak/>
         <w:t xml:space="preserve">Technische </w:t>
@@ -3417,7 +3621,7 @@
       <w:pPr>
         <w:pStyle w:val="Kop2"/>
       </w:pPr>
-      <w:bookmarkStart w:id="5" w:name="_Toc87268762"/>
+      <w:bookmarkStart w:id="5" w:name="_Toc87364740"/>
       <w:r>
         <w:lastRenderedPageBreak/>
         <w:t xml:space="preserve">Organisatorisch </w:t>
@@ -3676,6 +3880,7 @@
           <w:bCs/>
         </w:rPr>
       </w:pPr>
+      <w:bookmarkStart w:id="6" w:name="_Toc87364741"/>
       <w:r>
         <w:rPr>
           <w:b/>
@@ -3684,11 +3889,13 @@
         <w:lastRenderedPageBreak/>
         <w:t>Process ontwerp</w:t>
       </w:r>
+      <w:bookmarkEnd w:id="6"/>
     </w:p>
     <w:p>
       <w:pPr>
         <w:pStyle w:val="Kop2"/>
       </w:pPr>
+      <w:bookmarkStart w:id="7" w:name="_Toc87364742"/>
       <w:r>
         <w:t>Toelichting proce</w:t>
       </w:r>
@@ -3696,7 +3903,11 @@
         <w:t>s</w:t>
       </w:r>
       <w:r>
-        <w:t xml:space="preserve">s: </w:t>
+        <w:t>s:</w:t>
+      </w:r>
+      <w:bookmarkEnd w:id="7"/>
+      <w:r>
+        <w:t xml:space="preserve"> </w:t>
       </w:r>
     </w:p>
     <w:p>
@@ -3813,27 +4024,14 @@
       <w:r>
         <w:t xml:space="preserve">Figuur </w:t>
       </w:r>
-      <w:r>
-        <w:fldChar w:fldCharType="begin"/>
-      </w:r>
-      <w:r>
-        <w:instrText xml:space="preserve"> SEQ Figuur \* ARABIC </w:instrText>
-      </w:r>
-      <w:r>
-        <w:fldChar w:fldCharType="separate"/>
-      </w:r>
-      <w:r>
-        <w:rPr>
-          <w:noProof/>
-        </w:rPr>
-        <w:t>1</w:t>
-      </w:r>
-      <w:r>
-        <w:rPr>
-          <w:noProof/>
-        </w:rPr>
-        <w:fldChar w:fldCharType="end"/>
-      </w:r>
+      <w:fldSimple w:instr=" SEQ Figuur \* ARABIC ">
+        <w:r>
+          <w:rPr>
+            <w:noProof/>
+          </w:rPr>
+          <w:t>1</w:t>
+        </w:r>
+      </w:fldSimple>
       <w:r>
         <w:t xml:space="preserve"> Huidig ProRail Process</w:t>
       </w:r>
@@ -3842,6 +4040,7 @@
       <w:pPr>
         <w:pStyle w:val="Kop3"/>
       </w:pPr>
+      <w:bookmarkStart w:id="8" w:name="_Toc87364743"/>
       <w:r>
         <w:t>H</w:t>
       </w:r>
@@ -3858,7 +4057,11 @@
         <w:t>s van ProRail</w:t>
       </w:r>
       <w:r>
-        <w:t xml:space="preserve">: </w:t>
+        <w:t>:</w:t>
+      </w:r>
+      <w:bookmarkEnd w:id="8"/>
+      <w:r>
+        <w:t xml:space="preserve"> </w:t>
       </w:r>
     </w:p>
     <w:p>
@@ -3930,27 +4133,14 @@
       <w:r>
         <w:t xml:space="preserve">Figuur </w:t>
       </w:r>
-      <w:r>
-        <w:fldChar w:fldCharType="begin"/>
-      </w:r>
-      <w:r>
-        <w:instrText xml:space="preserve"> SEQ Figuur \* ARABIC </w:instrText>
-      </w:r>
-      <w:r>
-        <w:fldChar w:fldCharType="separate"/>
-      </w:r>
-      <w:r>
-        <w:rPr>
-          <w:noProof/>
-        </w:rPr>
-        <w:t>2</w:t>
-      </w:r>
-      <w:r>
-        <w:rPr>
-          <w:noProof/>
-        </w:rPr>
-        <w:fldChar w:fldCharType="end"/>
-      </w:r>
+      <w:fldSimple w:instr=" SEQ Figuur \* ARABIC ">
+        <w:r>
+          <w:rPr>
+            <w:noProof/>
+          </w:rPr>
+          <w:t>2</w:t>
+        </w:r>
+      </w:fldSimple>
       <w:r>
         <w:t xml:space="preserve"> ProRail met RailView</w:t>
       </w:r>
@@ -3963,12 +4153,14 @@
           <w:bCs/>
         </w:rPr>
       </w:pPr>
+      <w:bookmarkStart w:id="9" w:name="_Toc87364744"/>
       <w:r>
         <w:t>Het process met RailView</w:t>
       </w:r>
       <w:r>
         <w:t>:</w:t>
       </w:r>
+      <w:bookmarkEnd w:id="9"/>
     </w:p>
     <w:p>
       <w:r>
@@ -3984,7 +4176,6 @@
         <w:br/>
         <w:t>Eenmaal als er een beweging op het spoor wordt gedetecteerd door de camera’s wordt er een melding gestuurd naar de controlecenter. Vanaf hier wordt er bepaald wat de risico factoor is van de melding. Als het een groot genoeg risico factoor is dan wordt er actie ondernomen en zoniet dan rijdt de trein door naar zijn bestemming.</w:t>
       </w:r>
-      <w:bookmarkStart w:id="6" w:name="_Toc87268764"/>
     </w:p>
     <w:p>
       <w:pPr>
@@ -3994,6 +4185,7 @@
           <w:bCs/>
         </w:rPr>
       </w:pPr>
+      <w:bookmarkStart w:id="10" w:name="_Toc87364745"/>
       <w:r>
         <w:rPr>
           <w:b/>
@@ -4030,7 +4222,7 @@
         </w:rPr>
         <w:t>)</w:t>
       </w:r>
-      <w:bookmarkEnd w:id="6"/>
+      <w:bookmarkEnd w:id="10"/>
     </w:p>
     <w:p>
       <w:pPr>
@@ -4040,11 +4232,11 @@
           <w:numId w:val="8"/>
         </w:numPr>
       </w:pPr>
-      <w:bookmarkStart w:id="7" w:name="_Toc87268765"/>
+      <w:bookmarkStart w:id="11" w:name="_Toc87364746"/>
       <w:r>
         <w:t>Wijze van zelfdoding: voor trein</w:t>
       </w:r>
-      <w:bookmarkEnd w:id="7"/>
+      <w:bookmarkEnd w:id="11"/>
     </w:p>
     <w:p>
       <w:pPr>
@@ -4848,7 +5040,7 @@
           <w:bCs/>
         </w:rPr>
       </w:pPr>
-      <w:bookmarkStart w:id="8" w:name="_Toc87268766"/>
+      <w:bookmarkStart w:id="12" w:name="_Toc87364747"/>
       <w:r>
         <w:lastRenderedPageBreak/>
         <w:t>Het voorkomen</w:t>
@@ -4856,7 +5048,7 @@
       <w:r>
         <w:t xml:space="preserve"> van trauma voor machinisten</w:t>
       </w:r>
-      <w:bookmarkEnd w:id="8"/>
+      <w:bookmarkEnd w:id="12"/>
     </w:p>
     <w:p>
       <w:pPr>
@@ -5315,7 +5507,7 @@
                     </pic:cNvPicPr>
                   </pic:nvPicPr>
                   <pic:blipFill>
-                    <a:blip r:embed="rId19">
+                    <a:blip r:embed="rId20">
                       <a:extLst>
                         <a:ext uri="{28A0092B-C50C-407E-A947-70E740481C1C}">
                           <a14:useLocalDpi xmlns:a14="http://schemas.microsoft.com/office/drawing/2010/main" val="0"/>
@@ -5390,7 +5582,7 @@
                     </pic:cNvPicPr>
                   </pic:nvPicPr>
                   <pic:blipFill>
-                    <a:blip r:embed="rId20">
+                    <a:blip r:embed="rId21">
                       <a:extLst>
                         <a:ext uri="{28A0092B-C50C-407E-A947-70E740481C1C}">
                           <a14:useLocalDpi xmlns:a14="http://schemas.microsoft.com/office/drawing/2010/main" val="0"/>
@@ -5552,12 +5744,12 @@
           <w:numId w:val="8"/>
         </w:numPr>
       </w:pPr>
-      <w:bookmarkStart w:id="9" w:name="_Toc87268767"/>
+      <w:bookmarkStart w:id="13" w:name="_Toc87364748"/>
       <w:r>
         <w:lastRenderedPageBreak/>
         <w:t>Duidelijk overzicht van de spoorwegen</w:t>
       </w:r>
-      <w:bookmarkEnd w:id="9"/>
+      <w:bookmarkEnd w:id="13"/>
     </w:p>
     <w:p>
       <w:pPr>
@@ -5709,22 +5901,13 @@
         <w:t xml:space="preserve">Het is een realistisch voorstel, omdat er </w:t>
       </w:r>
       <w:r>
-        <w:t xml:space="preserve">door de lage aantal camera’s die gebruikt worden op vrije spoor veel suïcides voorkomen. </w:t>
-      </w:r>
-      <w:r>
-        <w:t xml:space="preserve">dat willen wij verlagen met </w:t>
-      </w:r>
-      <w:r>
-        <w:t xml:space="preserve">het plaatsen van camera’s op de vrije spoor zodat er meer overzicht is door de </w:t>
+        <w:t xml:space="preserve">door de lage aantal camera’s die gebruikt worden op vrije spoor veel suïcides voorkomen. dat willen wij verlagen met het plaatsen van camera’s op de vrije spoor zodat er meer overzicht is door de </w:t>
       </w:r>
       <w:r>
         <w:t>Nederlandse</w:t>
       </w:r>
       <w:r>
-        <w:t xml:space="preserve"> spoorwegen</w:t>
-      </w:r>
-      <w:r>
-        <w:t>.</w:t>
+        <w:t xml:space="preserve"> spoorwegen.</w:t>
       </w:r>
       <w:r>
         <w:t xml:space="preserve"> Voor die redenen is dit KPI acceptabel voor ons doelgroep.</w:t>
@@ -5883,7 +6066,7 @@
                     <pic:cNvPicPr/>
                   </pic:nvPicPr>
                   <pic:blipFill rotWithShape="1">
-                    <a:blip r:embed="rId21"/>
+                    <a:blip r:embed="rId22"/>
                     <a:srcRect b="4546"/>
                     <a:stretch/>
                   </pic:blipFill>
@@ -5939,7 +6122,7 @@
           <w:numId w:val="8"/>
         </w:numPr>
       </w:pPr>
-      <w:bookmarkStart w:id="10" w:name="_Toc87268768"/>
+      <w:bookmarkStart w:id="14" w:name="_Toc87364749"/>
       <w:r>
         <w:lastRenderedPageBreak/>
         <w:t xml:space="preserve">Het verminderen van </w:t>
@@ -5953,7 +6136,7 @@
       <w:r>
         <w:t>het treinverkeer</w:t>
       </w:r>
-      <w:bookmarkEnd w:id="10"/>
+      <w:bookmarkEnd w:id="14"/>
     </w:p>
     <w:p>
       <w:pPr>
@@ -6270,7 +6453,7 @@
                     </pic:cNvPicPr>
                   </pic:nvPicPr>
                   <pic:blipFill>
-                    <a:blip r:embed="rId22">
+                    <a:blip r:embed="rId23">
                       <a:extLst>
                         <a:ext uri="{28A0092B-C50C-407E-A947-70E740481C1C}">
                           <a14:useLocalDpi xmlns:a14="http://schemas.microsoft.com/office/drawing/2010/main" val="0"/>
@@ -6404,6 +6587,7 @@
           <w:numId w:val="8"/>
         </w:numPr>
       </w:pPr>
+      <w:bookmarkStart w:id="15" w:name="_Toc87364750"/>
       <w:r>
         <w:lastRenderedPageBreak/>
         <w:t xml:space="preserve">Specifieke soorten en </w:t>
@@ -6416,6 +6600,7 @@
       <w:r>
         <w:t xml:space="preserve"> van aanrijdingen/ongelukken</w:t>
       </w:r>
+      <w:bookmarkEnd w:id="15"/>
     </w:p>
     <w:p>
       <w:pPr>
@@ -6590,13 +6775,7 @@
         <w:t xml:space="preserve">Het is een realistisch voorstel, </w:t>
       </w:r>
       <w:r>
-        <w:t xml:space="preserve">omdat </w:t>
-      </w:r>
-      <w:r>
-        <w:t xml:space="preserve">jaarlijks de ongelukken/aanrijdingen toenemen willen wij dat door middel van ons systeem (plaatsen van camera’s op de vrije spoor/spoorwegen) verminderen. </w:t>
-      </w:r>
-      <w:r>
-        <w:t>V</w:t>
+        <w:t>omdat jaarlijks de ongelukken/aanrijdingen toenemen willen wij dat door middel van ons systeem (plaatsen van camera’s op de vrije spoor/spoorwegen) verminderen. V</w:t>
       </w:r>
       <w:r>
         <w:t>oor die redenen is dit KPI acceptabel voor ons doelgroep.</w:t>
@@ -6842,6 +7021,9 @@
         </mc:AlternateContent>
       </w:r>
       <w:r>
+        <w:rPr>
+          <w:noProof/>
+        </w:rPr>
         <w:drawing>
           <wp:anchor distT="0" distB="0" distL="114300" distR="114300" simplePos="0" relativeHeight="251688960" behindDoc="1" locked="0" layoutInCell="1" allowOverlap="1" wp14:anchorId="700E1F94" wp14:editId="221A9545">
             <wp:simplePos x="0" y="0"/>
@@ -6874,7 +7056,7 @@
                     <pic:cNvPicPr/>
                   </pic:nvPicPr>
                   <pic:blipFill>
-                    <a:blip r:embed="rId23">
+                    <a:blip r:embed="rId24">
                       <a:extLst>
                         <a:ext uri="{28A0092B-C50C-407E-A947-70E740481C1C}">
                           <a14:useLocalDpi xmlns:a14="http://schemas.microsoft.com/office/drawing/2010/main" val="0"/>
@@ -6908,8 +7090,8 @@
       </w:r>
     </w:p>
     <w:sectPr>
-      <w:headerReference w:type="default" r:id="rId24"/>
-      <w:footerReference w:type="default" r:id="rId25"/>
+      <w:headerReference w:type="default" r:id="rId25"/>
+      <w:footerReference w:type="default" r:id="rId26"/>
       <w:pgSz w:w="11906" w:h="16838"/>
       <w:pgMar w:top="1417" w:right="1417" w:bottom="1417" w:left="1417" w:header="708" w:footer="708" w:gutter="0"/>
       <w:cols w:space="708"/>
@@ -9316,6 +9498,19 @@
       <w:szCs w:val="24"/>
     </w:rPr>
   </w:style>
+  <w:style w:type="paragraph" w:styleId="Inhopg3">
+    <w:name w:val="toc 3"/>
+    <w:basedOn w:val="Standaard"/>
+    <w:next w:val="Standaard"/>
+    <w:autoRedefine/>
+    <w:uiPriority w:val="39"/>
+    <w:unhideWhenUsed/>
+    <w:rsid w:val="002F11C1"/>
+    <w:pPr>
+      <w:spacing w:after="100"/>
+      <w:ind w:left="440"/>
+    </w:pPr>
+  </w:style>
 </w:styles>
 </file>
 

</xml_diff>